<commit_message>
Updated project specification, added game logo
</commit_message>
<xml_diff>
--- a/Chess Project Specification.docx
+++ b/Chess Project Specification.docx
@@ -448,7 +448,21 @@
           <w:sz w:val="32"/>
           <w:szCs w:val="32"/>
         </w:rPr>
-        <w:t xml:space="preserve">The buttons are placed in the middle of the screen, under the game's logo. </w:t>
+        <w:t>The buttons are placed in the middle of the screen, under the game's logo</w:t>
+      </w:r>
+      <w:r>
+        <w:rPr>
+          <w:sz w:val="32"/>
+          <w:szCs w:val="32"/>
+        </w:rPr>
+        <w:t xml:space="preserve"> (which is shown in the next image at the top)</w:t>
+      </w:r>
+      <w:r>
+        <w:rPr>
+          <w:sz w:val="32"/>
+          <w:szCs w:val="32"/>
+        </w:rPr>
+        <w:t xml:space="preserve">. </w:t>
       </w:r>
     </w:p>
     <w:p>
@@ -494,9 +508,9 @@
         </w:rPr>
         <w:drawing>
           <wp:inline distT="0" distB="0" distL="0" distR="0">
-            <wp:extent cx="3472851" cy="1953936"/>
-            <wp:effectExtent l="38100" t="57150" r="108549" b="103464"/>
-            <wp:docPr id="5" name="תמונה 1" descr="D:\projects\chess\design\main_menu.png"/>
+            <wp:extent cx="3824908" cy="2152015"/>
+            <wp:effectExtent l="190500" t="152400" r="175592" b="133985"/>
+            <wp:docPr id="1" name="תמונה 3" descr="D:\projects\chess\design\main_menu.png"/>
             <wp:cNvGraphicFramePr>
               <a:graphicFrameLocks xmlns:a="http://schemas.openxmlformats.org/drawingml/2006/main" noChangeAspect="1"/>
             </wp:cNvGraphicFramePr>
@@ -504,7 +518,7 @@
               <a:graphicData uri="http://schemas.openxmlformats.org/drawingml/2006/picture">
                 <pic:pic xmlns:pic="http://schemas.openxmlformats.org/drawingml/2006/picture">
                   <pic:nvPicPr>
-                    <pic:cNvPr id="0" name="Picture 1" descr="D:\projects\chess\design\main_menu.png"/>
+                    <pic:cNvPr id="0" name="Picture 3" descr="D:\projects\chess\design\main_menu.png"/>
                     <pic:cNvPicPr>
                       <a:picLocks noChangeAspect="1" noChangeArrowheads="1"/>
                     </pic:cNvPicPr>
@@ -519,22 +533,18 @@
                   <pic:spPr bwMode="auto">
                     <a:xfrm>
                       <a:off x="0" y="0"/>
-                      <a:ext cx="3479445" cy="1957646"/>
+                      <a:ext cx="3834864" cy="2157616"/>
                     </a:xfrm>
                     <a:prstGeom prst="rect">
                       <a:avLst/>
                     </a:prstGeom>
-                    <a:ln w="38100" cap="sq">
-                      <a:solidFill>
-                        <a:srgbClr val="000000"/>
-                      </a:solidFill>
-                      <a:prstDash val="solid"/>
-                      <a:miter lim="800000"/>
+                    <a:ln>
+                      <a:noFill/>
                     </a:ln>
                     <a:effectLst>
-                      <a:outerShdw blurRad="50800" dist="38100" dir="2700000" algn="tl" rotWithShape="0">
+                      <a:outerShdw blurRad="190500" algn="tl" rotWithShape="0">
                         <a:srgbClr val="000000">
-                          <a:alpha val="43000"/>
+                          <a:alpha val="70000"/>
                         </a:srgbClr>
                       </a:outerShdw>
                     </a:effectLst>
@@ -549,15 +559,6 @@
     <w:p>
       <w:pPr>
         <w:pStyle w:val="normal"/>
-        <w:rPr>
-          <w:sz w:val="32"/>
-          <w:szCs w:val="32"/>
-        </w:rPr>
-      </w:pPr>
-    </w:p>
-    <w:p>
-      <w:pPr>
-        <w:pStyle w:val="normal"/>
         <w:jc w:val="center"/>
         <w:rPr>
           <w:b/>
@@ -1136,39 +1137,6 @@
           <w:szCs w:val="32"/>
         </w:rPr>
         <w:lastRenderedPageBreak/>
-        <w:t>Start game</w:t>
-      </w:r>
-      <w:r>
-        <w:rPr>
-          <w:sz w:val="32"/>
-          <w:szCs w:val="32"/>
-        </w:rPr>
-        <w:t xml:space="preserve"> - Starts the chess game with the selected options.</w:t>
-      </w:r>
-    </w:p>
-    <w:p>
-      <w:pPr>
-        <w:pStyle w:val="normal"/>
-        <w:rPr>
-          <w:sz w:val="32"/>
-          <w:szCs w:val="32"/>
-        </w:rPr>
-      </w:pPr>
-    </w:p>
-    <w:p>
-      <w:pPr>
-        <w:pStyle w:val="normal"/>
-        <w:rPr>
-          <w:sz w:val="32"/>
-          <w:szCs w:val="32"/>
-        </w:rPr>
-      </w:pPr>
-      <w:r>
-        <w:rPr>
-          <w:b/>
-          <w:sz w:val="32"/>
-          <w:szCs w:val="32"/>
-        </w:rPr>
         <w:t xml:space="preserve">Back </w:t>
       </w:r>
       <w:r>
@@ -1222,16 +1190,20 @@
         </w:rPr>
         <w:drawing>
           <wp:inline distT="0" distB="0" distL="0" distR="0">
-            <wp:extent cx="3322185" cy="1868584"/>
-            <wp:effectExtent l="38100" t="38100" r="38100" b="38100"/>
-            <wp:docPr id="3" name="image6.png" descr="D:\projects\chess\design\game_options.png"/>
-            <wp:cNvGraphicFramePr/>
+            <wp:extent cx="3769250" cy="2120701"/>
+            <wp:effectExtent l="190500" t="152400" r="174100" b="127199"/>
+            <wp:docPr id="6" name="תמונה 4" descr="D:\projects\chess\design\game_options.png"/>
+            <wp:cNvGraphicFramePr>
+              <a:graphicFrameLocks xmlns:a="http://schemas.openxmlformats.org/drawingml/2006/main" noChangeAspect="1"/>
+            </wp:cNvGraphicFramePr>
             <a:graphic xmlns:a="http://schemas.openxmlformats.org/drawingml/2006/main">
               <a:graphicData uri="http://schemas.openxmlformats.org/drawingml/2006/picture">
                 <pic:pic xmlns:pic="http://schemas.openxmlformats.org/drawingml/2006/picture">
                   <pic:nvPicPr>
-                    <pic:cNvPr id="0" name="image6.png" descr="D:\projects\chess\design\game_options.png"/>
-                    <pic:cNvPicPr preferRelativeResize="0"/>
+                    <pic:cNvPr id="0" name="Picture 4" descr="D:\projects\chess\design\game_options.png"/>
+                    <pic:cNvPicPr>
+                      <a:picLocks noChangeAspect="1" noChangeArrowheads="1"/>
+                    </pic:cNvPicPr>
                   </pic:nvPicPr>
                   <pic:blipFill>
                     <a:blip r:embed="rId5"/>
@@ -1240,20 +1212,24 @@
                       <a:fillRect/>
                     </a:stretch>
                   </pic:blipFill>
-                  <pic:spPr>
+                  <pic:spPr bwMode="auto">
                     <a:xfrm>
                       <a:off x="0" y="0"/>
-                      <a:ext cx="3322185" cy="1868584"/>
+                      <a:ext cx="3774968" cy="2123918"/>
                     </a:xfrm>
                     <a:prstGeom prst="rect">
                       <a:avLst/>
                     </a:prstGeom>
-                    <a:ln w="38100">
-                      <a:solidFill>
-                        <a:srgbClr val="000000"/>
-                      </a:solidFill>
-                      <a:prstDash val="solid"/>
+                    <a:ln>
+                      <a:noFill/>
                     </a:ln>
+                    <a:effectLst>
+                      <a:outerShdw blurRad="190500" algn="tl" rotWithShape="0">
+                        <a:srgbClr val="000000">
+                          <a:alpha val="70000"/>
+                        </a:srgbClr>
+                      </a:outerShdw>
+                    </a:effectLst>
                   </pic:spPr>
                 </pic:pic>
               </a:graphicData>
@@ -1355,16 +1331,6 @@
     <w:p>
       <w:pPr>
         <w:pStyle w:val="normal"/>
-        <w:jc w:val="center"/>
-        <w:rPr>
-          <w:sz w:val="32"/>
-          <w:szCs w:val="32"/>
-        </w:rPr>
-      </w:pPr>
-    </w:p>
-    <w:p>
-      <w:pPr>
-        <w:pStyle w:val="normal"/>
         <w:rPr>
           <w:sz w:val="32"/>
           <w:szCs w:val="32"/>
@@ -1372,6 +1338,24 @@
       </w:pPr>
       <w:bookmarkStart w:id="0" w:name="_gjdgxs" w:colFirst="0" w:colLast="0"/>
       <w:bookmarkEnd w:id="0"/>
+    </w:p>
+    <w:p>
+      <w:pPr>
+        <w:pStyle w:val="normal"/>
+        <w:rPr>
+          <w:sz w:val="32"/>
+          <w:szCs w:val="32"/>
+        </w:rPr>
+      </w:pPr>
+    </w:p>
+    <w:p>
+      <w:pPr>
+        <w:pStyle w:val="normal"/>
+        <w:rPr>
+          <w:sz w:val="32"/>
+          <w:szCs w:val="32"/>
+        </w:rPr>
+      </w:pPr>
     </w:p>
     <w:p>
       <w:pPr>
@@ -1946,7 +1930,7 @@
         <w:drawing>
           <wp:inline distT="0" distB="0" distL="0" distR="0">
             <wp:extent cx="3662612" cy="2060059"/>
-            <wp:effectExtent l="38100" t="38100" r="38100" b="38100"/>
+            <wp:effectExtent l="190500" t="152400" r="166438" b="130691"/>
             <wp:docPr id="2" name="image5.png" descr="D:\projects\chess\design\settings_menu.png"/>
             <wp:cNvGraphicFramePr/>
             <a:graphic xmlns:a="http://schemas.openxmlformats.org/drawingml/2006/main">
@@ -1971,12 +1955,16 @@
                     <a:prstGeom prst="rect">
                       <a:avLst/>
                     </a:prstGeom>
-                    <a:ln w="38100">
-                      <a:solidFill>
-                        <a:srgbClr val="000000"/>
-                      </a:solidFill>
-                      <a:prstDash val="solid"/>
+                    <a:ln>
+                      <a:noFill/>
                     </a:ln>
+                    <a:effectLst>
+                      <a:outerShdw blurRad="190500" algn="tl" rotWithShape="0">
+                        <a:srgbClr val="000000">
+                          <a:alpha val="70000"/>
+                        </a:srgbClr>
+                      </a:outerShdw>
+                    </a:effectLst>
                   </pic:spPr>
                 </pic:pic>
               </a:graphicData>
@@ -2514,7 +2502,7 @@
         <w:drawing>
           <wp:inline distT="0" distB="0" distL="0" distR="0">
             <wp:extent cx="3680137" cy="2069914"/>
-            <wp:effectExtent l="38100" t="38100" r="38100" b="38100"/>
+            <wp:effectExtent l="190500" t="152400" r="167963" b="139886"/>
             <wp:docPr id="4" name="image8.png" descr="D:\projects\chess\design\game_board.png"/>
             <wp:cNvGraphicFramePr/>
             <a:graphic xmlns:a="http://schemas.openxmlformats.org/drawingml/2006/main">
@@ -2539,12 +2527,16 @@
                     <a:prstGeom prst="rect">
                       <a:avLst/>
                     </a:prstGeom>
-                    <a:ln w="38100">
-                      <a:solidFill>
-                        <a:srgbClr val="000000"/>
-                      </a:solidFill>
-                      <a:prstDash val="solid"/>
+                    <a:ln>
+                      <a:noFill/>
                     </a:ln>
+                    <a:effectLst>
+                      <a:outerShdw blurRad="190500" algn="tl" rotWithShape="0">
+                        <a:srgbClr val="000000">
+                          <a:alpha val="70000"/>
+                        </a:srgbClr>
+                      </a:outerShdw>
+                    </a:effectLst>
                   </pic:spPr>
                 </pic:pic>
               </a:graphicData>

</xml_diff>

<commit_message>
Organized project tests in a table, added new tests, minor spec. fixes
</commit_message>
<xml_diff>
--- a/Chess Project Specification.docx
+++ b/Chess Project Specification.docx
@@ -700,7 +700,39 @@
           <w:sz w:val="32"/>
           <w:szCs w:val="32"/>
         </w:rPr>
-        <w:t xml:space="preserve"> - Radio buttons that allow for selecting either a player (local play) or a bot (ai).</w:t>
+        <w:t xml:space="preserve"> - Radio buttons that allow for selecting either a player (local play) or a </w:t>
+      </w:r>
+      <w:proofErr w:type="spellStart"/>
+      <w:r>
+        <w:rPr>
+          <w:sz w:val="32"/>
+          <w:szCs w:val="32"/>
+        </w:rPr>
+        <w:t>bot</w:t>
+      </w:r>
+      <w:proofErr w:type="spellEnd"/>
+      <w:r>
+        <w:rPr>
+          <w:sz w:val="32"/>
+          <w:szCs w:val="32"/>
+        </w:rPr>
+        <w:t xml:space="preserve"> (</w:t>
+      </w:r>
+      <w:proofErr w:type="spellStart"/>
+      <w:r>
+        <w:rPr>
+          <w:sz w:val="32"/>
+          <w:szCs w:val="32"/>
+        </w:rPr>
+        <w:t>ai</w:t>
+      </w:r>
+      <w:proofErr w:type="spellEnd"/>
+      <w:r>
+        <w:rPr>
+          <w:sz w:val="32"/>
+          <w:szCs w:val="32"/>
+        </w:rPr>
+        <w:t>).</w:t>
       </w:r>
     </w:p>
     <w:p>
@@ -1466,13 +1498,23 @@
           <w:szCs w:val="32"/>
         </w:rPr>
       </w:pPr>
-      <w:r>
-        <w:rPr>
-          <w:b/>
-          <w:sz w:val="32"/>
-          <w:szCs w:val="32"/>
-        </w:rPr>
-        <w:t xml:space="preserve">Fullscreen </w:t>
+      <w:proofErr w:type="spellStart"/>
+      <w:r>
+        <w:rPr>
+          <w:b/>
+          <w:sz w:val="32"/>
+          <w:szCs w:val="32"/>
+        </w:rPr>
+        <w:t>Fullscreen</w:t>
+      </w:r>
+      <w:proofErr w:type="spellEnd"/>
+      <w:r>
+        <w:rPr>
+          <w:b/>
+          <w:sz w:val="32"/>
+          <w:szCs w:val="32"/>
+        </w:rPr>
+        <w:t xml:space="preserve"> </w:t>
       </w:r>
       <w:r>
         <w:rPr>
@@ -1929,16 +1971,20 @@
         </w:rPr>
         <w:drawing>
           <wp:inline distT="0" distB="0" distL="0" distR="0">
-            <wp:extent cx="3662612" cy="2060059"/>
-            <wp:effectExtent l="190500" t="152400" r="166438" b="130691"/>
-            <wp:docPr id="2" name="image5.png" descr="D:\projects\chess\design\settings_menu.png"/>
-            <wp:cNvGraphicFramePr/>
+            <wp:extent cx="3982964" cy="2240942"/>
+            <wp:effectExtent l="190500" t="152400" r="169936" b="140308"/>
+            <wp:docPr id="3" name="תמונה 1" descr="D:\projects\chess\design\settings_menu.png"/>
+            <wp:cNvGraphicFramePr>
+              <a:graphicFrameLocks xmlns:a="http://schemas.openxmlformats.org/drawingml/2006/main" noChangeAspect="1"/>
+            </wp:cNvGraphicFramePr>
             <a:graphic xmlns:a="http://schemas.openxmlformats.org/drawingml/2006/main">
               <a:graphicData uri="http://schemas.openxmlformats.org/drawingml/2006/picture">
                 <pic:pic xmlns:pic="http://schemas.openxmlformats.org/drawingml/2006/picture">
                   <pic:nvPicPr>
-                    <pic:cNvPr id="0" name="image5.png" descr="D:\projects\chess\design\settings_menu.png"/>
-                    <pic:cNvPicPr preferRelativeResize="0"/>
+                    <pic:cNvPr id="0" name="Picture 1" descr="D:\projects\chess\design\settings_menu.png"/>
+                    <pic:cNvPicPr>
+                      <a:picLocks noChangeAspect="1" noChangeArrowheads="1"/>
+                    </pic:cNvPicPr>
                   </pic:nvPicPr>
                   <pic:blipFill>
                     <a:blip r:embed="rId6"/>
@@ -1947,10 +1993,10 @@
                       <a:fillRect/>
                     </a:stretch>
                   </pic:blipFill>
-                  <pic:spPr>
+                  <pic:spPr bwMode="auto">
                     <a:xfrm>
                       <a:off x="0" y="0"/>
-                      <a:ext cx="3662612" cy="2060059"/>
+                      <a:ext cx="3983678" cy="2241344"/>
                     </a:xfrm>
                     <a:prstGeom prst="rect">
                       <a:avLst/>
@@ -1997,17 +2043,6 @@
         <w:pStyle w:val="normal"/>
         <w:jc w:val="center"/>
         <w:rPr>
-          <w:i/>
-          <w:sz w:val="32"/>
-          <w:szCs w:val="32"/>
-        </w:rPr>
-      </w:pPr>
-    </w:p>
-    <w:p>
-      <w:pPr>
-        <w:pStyle w:val="normal"/>
-        <w:jc w:val="center"/>
-        <w:rPr>
           <w:b/>
           <w:sz w:val="40"/>
           <w:szCs w:val="40"/>
@@ -2066,7 +2101,23 @@
           <w:sz w:val="32"/>
           <w:szCs w:val="32"/>
         </w:rPr>
-        <w:t>The game screen contains the game board at the middle of the screen. If played against a bot, the board will be positioned in a way so the player's pieces are at the bottom of the board.</w:t>
+        <w:t xml:space="preserve">The game screen contains the game board at the middle of the screen. If played against a </w:t>
+      </w:r>
+      <w:proofErr w:type="spellStart"/>
+      <w:r>
+        <w:rPr>
+          <w:sz w:val="32"/>
+          <w:szCs w:val="32"/>
+        </w:rPr>
+        <w:t>bot</w:t>
+      </w:r>
+      <w:proofErr w:type="spellEnd"/>
+      <w:r>
+        <w:rPr>
+          <w:sz w:val="32"/>
+          <w:szCs w:val="32"/>
+        </w:rPr>
+        <w:t>, the board will be positioned in a way so the player's pieces are at the bottom of the board.</w:t>
       </w:r>
     </w:p>
     <w:p>
@@ -2298,7 +2349,39 @@
           <w:sz w:val="32"/>
           <w:szCs w:val="32"/>
         </w:rPr>
-        <w:t>If the game is played against a bot, the bot will accept a draw only if his game evaluation is close to being equal, or if he is losing.</w:t>
+        <w:t xml:space="preserve">If the game is played against a </w:t>
+      </w:r>
+      <w:proofErr w:type="spellStart"/>
+      <w:r>
+        <w:rPr>
+          <w:sz w:val="32"/>
+          <w:szCs w:val="32"/>
+        </w:rPr>
+        <w:t>bot</w:t>
+      </w:r>
+      <w:proofErr w:type="spellEnd"/>
+      <w:r>
+        <w:rPr>
+          <w:sz w:val="32"/>
+          <w:szCs w:val="32"/>
+        </w:rPr>
+        <w:t xml:space="preserve">, the </w:t>
+      </w:r>
+      <w:proofErr w:type="spellStart"/>
+      <w:r>
+        <w:rPr>
+          <w:sz w:val="32"/>
+          <w:szCs w:val="32"/>
+        </w:rPr>
+        <w:t>bot</w:t>
+      </w:r>
+      <w:proofErr w:type="spellEnd"/>
+      <w:r>
+        <w:rPr>
+          <w:sz w:val="32"/>
+          <w:szCs w:val="32"/>
+        </w:rPr>
+        <w:t xml:space="preserve"> will accept a draw only if his game evaluation is close to being equal, or if he is losing.</w:t>
       </w:r>
     </w:p>
     <w:p>
@@ -2340,6 +2423,97 @@
           <w:sz w:val="32"/>
           <w:szCs w:val="32"/>
         </w:rPr>
+        <w:t xml:space="preserve">Quit </w:t>
+      </w:r>
+      <w:r>
+        <w:rPr>
+          <w:sz w:val="32"/>
+          <w:szCs w:val="32"/>
+        </w:rPr>
+        <w:t>- Quits to the main menu. If pressed after both of the players have moved, a new window will ask if the user is sure that he wants to stop the match and quit. Can also be activated by the escape button.</w:t>
+      </w:r>
+    </w:p>
+    <w:p>
+      <w:pPr>
+        <w:pStyle w:val="normal"/>
+        <w:rPr>
+          <w:sz w:val="32"/>
+          <w:szCs w:val="32"/>
+        </w:rPr>
+      </w:pPr>
+    </w:p>
+    <w:p>
+      <w:pPr>
+        <w:pStyle w:val="normal"/>
+        <w:rPr>
+          <w:sz w:val="32"/>
+          <w:szCs w:val="32"/>
+        </w:rPr>
+      </w:pPr>
+      <w:r>
+        <w:rPr>
+          <w:sz w:val="32"/>
+          <w:szCs w:val="32"/>
+        </w:rPr>
+        <w:t>Upon the completion of the game a new window will pop, telling the game's result (e.g. 1-0 White wins by checkmate). Additionally, the window contains two buttons:</w:t>
+      </w:r>
+    </w:p>
+    <w:p>
+      <w:pPr>
+        <w:pStyle w:val="normal"/>
+        <w:rPr>
+          <w:sz w:val="32"/>
+          <w:szCs w:val="32"/>
+        </w:rPr>
+      </w:pPr>
+    </w:p>
+    <w:p>
+      <w:pPr>
+        <w:pStyle w:val="normal"/>
+        <w:rPr>
+          <w:sz w:val="32"/>
+          <w:szCs w:val="32"/>
+        </w:rPr>
+      </w:pPr>
+      <w:r>
+        <w:rPr>
+          <w:b/>
+          <w:sz w:val="32"/>
+          <w:szCs w:val="32"/>
+        </w:rPr>
+        <w:t>Rematch</w:t>
+      </w:r>
+      <w:r>
+        <w:rPr>
+          <w:sz w:val="32"/>
+          <w:szCs w:val="32"/>
+        </w:rPr>
+        <w:t xml:space="preserve"> - Starts a new game, having the exact same game settings as the completed match.</w:t>
+      </w:r>
+    </w:p>
+    <w:p>
+      <w:pPr>
+        <w:pStyle w:val="normal"/>
+        <w:rPr>
+          <w:sz w:val="32"/>
+          <w:szCs w:val="32"/>
+        </w:rPr>
+      </w:pPr>
+    </w:p>
+    <w:p>
+      <w:pPr>
+        <w:pStyle w:val="normal"/>
+        <w:rPr>
+          <w:sz w:val="32"/>
+          <w:szCs w:val="32"/>
+        </w:rPr>
+      </w:pPr>
+      <w:r>
+        <w:rPr>
+          <w:b/>
+          <w:sz w:val="32"/>
+          <w:szCs w:val="32"/>
+        </w:rPr>
         <w:t>Quit to main menu</w:t>
       </w:r>
       <w:r>
@@ -2347,97 +2521,6 @@
           <w:sz w:val="32"/>
           <w:szCs w:val="32"/>
         </w:rPr>
-        <w:t xml:space="preserve"> - Quits to the main menu. If pressed after both of the players have moved, a new window will ask if the user is sure that he wants to stop the match and quit. Can also be activated by the escape button.</w:t>
-      </w:r>
-    </w:p>
-    <w:p>
-      <w:pPr>
-        <w:pStyle w:val="normal"/>
-        <w:rPr>
-          <w:sz w:val="32"/>
-          <w:szCs w:val="32"/>
-        </w:rPr>
-      </w:pPr>
-    </w:p>
-    <w:p>
-      <w:pPr>
-        <w:pStyle w:val="normal"/>
-        <w:rPr>
-          <w:sz w:val="32"/>
-          <w:szCs w:val="32"/>
-        </w:rPr>
-      </w:pPr>
-      <w:r>
-        <w:rPr>
-          <w:sz w:val="32"/>
-          <w:szCs w:val="32"/>
-        </w:rPr>
-        <w:t>Upon the completion of the game a new window will pop, telling the game's result (e.g. 1-0 White wins by checkmate). Additionally, the window contains two buttons:</w:t>
-      </w:r>
-    </w:p>
-    <w:p>
-      <w:pPr>
-        <w:pStyle w:val="normal"/>
-        <w:rPr>
-          <w:sz w:val="32"/>
-          <w:szCs w:val="32"/>
-        </w:rPr>
-      </w:pPr>
-    </w:p>
-    <w:p>
-      <w:pPr>
-        <w:pStyle w:val="normal"/>
-        <w:rPr>
-          <w:sz w:val="32"/>
-          <w:szCs w:val="32"/>
-        </w:rPr>
-      </w:pPr>
-      <w:r>
-        <w:rPr>
-          <w:b/>
-          <w:sz w:val="32"/>
-          <w:szCs w:val="32"/>
-        </w:rPr>
-        <w:t>Rematch</w:t>
-      </w:r>
-      <w:r>
-        <w:rPr>
-          <w:sz w:val="32"/>
-          <w:szCs w:val="32"/>
-        </w:rPr>
-        <w:t xml:space="preserve"> - Starts a new game, having the exact same game settings as the completed match.</w:t>
-      </w:r>
-    </w:p>
-    <w:p>
-      <w:pPr>
-        <w:pStyle w:val="normal"/>
-        <w:rPr>
-          <w:sz w:val="32"/>
-          <w:szCs w:val="32"/>
-        </w:rPr>
-      </w:pPr>
-    </w:p>
-    <w:p>
-      <w:pPr>
-        <w:pStyle w:val="normal"/>
-        <w:rPr>
-          <w:sz w:val="32"/>
-          <w:szCs w:val="32"/>
-        </w:rPr>
-      </w:pPr>
-      <w:r>
-        <w:rPr>
-          <w:b/>
-          <w:sz w:val="32"/>
-          <w:szCs w:val="32"/>
-        </w:rPr>
-        <w:t>Quit to main menu</w:t>
-      </w:r>
-      <w:r>
-        <w:rPr>
-          <w:sz w:val="32"/>
-          <w:szCs w:val="32"/>
-        </w:rPr>
         <w:t xml:space="preserve"> - Quits to the main menu.</w:t>
       </w:r>
     </w:p>
@@ -2449,13 +2532,57 @@
           <w:szCs w:val="32"/>
         </w:rPr>
       </w:pPr>
+    </w:p>
+    <w:p>
+      <w:pPr>
+        <w:pStyle w:val="normal"/>
+        <w:rPr>
+          <w:sz w:val="32"/>
+          <w:szCs w:val="32"/>
+        </w:rPr>
+      </w:pPr>
       <w:r>
         <w:rPr>
           <w:sz w:val="32"/>
           <w:szCs w:val="32"/>
         </w:rPr>
         <w:lastRenderedPageBreak/>
-        <w:t xml:space="preserve">Resign and offer draw buttons will be positioned at the bottom of the screen. Quit to main menu button will be positioned at the top-right part of the screen. </w:t>
+        <w:t xml:space="preserve">Resign, </w:t>
+      </w:r>
+      <w:r>
+        <w:rPr>
+          <w:sz w:val="32"/>
+          <w:szCs w:val="32"/>
+        </w:rPr>
+        <w:t>offer draw</w:t>
+      </w:r>
+      <w:r>
+        <w:rPr>
+          <w:sz w:val="32"/>
+          <w:szCs w:val="32"/>
+        </w:rPr>
+        <w:t xml:space="preserve"> and </w:t>
+      </w:r>
+      <w:r>
+        <w:rPr>
+          <w:sz w:val="32"/>
+          <w:szCs w:val="32"/>
+        </w:rPr>
+        <w:t>q</w:t>
+      </w:r>
+      <w:r>
+        <w:rPr>
+          <w:sz w:val="32"/>
+          <w:szCs w:val="32"/>
+        </w:rPr>
+        <w:t xml:space="preserve">uit </w:t>
+      </w:r>
+      <w:r>
+        <w:rPr>
+          <w:sz w:val="32"/>
+          <w:szCs w:val="32"/>
+        </w:rPr>
+        <w:t xml:space="preserve">buttons will be positioned at the bottom of the screen. </w:t>
       </w:r>
     </w:p>
     <w:p>

</xml_diff>

<commit_message>
Added ai difficulty levels to specification and tests
</commit_message>
<xml_diff>
--- a/Chess Project Specification.docx
+++ b/Chess Project Specification.docx
@@ -774,14 +774,130 @@
           <w:sz w:val="32"/>
           <w:szCs w:val="32"/>
         </w:rPr>
-        <w:t>Variant</w:t>
-      </w:r>
-      <w:r>
-        <w:rPr>
-          <w:sz w:val="32"/>
-          <w:szCs w:val="32"/>
-        </w:rPr>
-        <w:t xml:space="preserve"> - Dropdown selection for chess variants. All of the available chess variants follow the standard chess rules, except the starting position in the game.</w:t>
+        <w:t>Difficulty level</w:t>
+      </w:r>
+      <w:r>
+        <w:rPr>
+          <w:sz w:val="32"/>
+          <w:szCs w:val="32"/>
+        </w:rPr>
+        <w:t xml:space="preserve"> - Dropdown selection </w:t>
+      </w:r>
+      <w:r>
+        <w:rPr>
+          <w:sz w:val="32"/>
+          <w:szCs w:val="32"/>
+        </w:rPr>
+        <w:t>for difficulty levels</w:t>
+      </w:r>
+      <w:r>
+        <w:rPr>
+          <w:sz w:val="32"/>
+          <w:szCs w:val="32"/>
+        </w:rPr>
+        <w:t>, when playing against</w:t>
+      </w:r>
+      <w:r>
+        <w:rPr>
+          <w:sz w:val="32"/>
+          <w:szCs w:val="32"/>
+        </w:rPr>
+        <w:t xml:space="preserve"> an</w:t>
+      </w:r>
+      <w:r>
+        <w:rPr>
+          <w:sz w:val="32"/>
+          <w:szCs w:val="32"/>
+        </w:rPr>
+        <w:t xml:space="preserve"> </w:t>
+      </w:r>
+      <w:proofErr w:type="spellStart"/>
+      <w:r>
+        <w:rPr>
+          <w:sz w:val="32"/>
+          <w:szCs w:val="32"/>
+        </w:rPr>
+        <w:t>ai</w:t>
+      </w:r>
+      <w:proofErr w:type="spellEnd"/>
+      <w:r>
+        <w:rPr>
+          <w:sz w:val="32"/>
+          <w:szCs w:val="32"/>
+        </w:rPr>
+        <w:t xml:space="preserve"> op</w:t>
+      </w:r>
+      <w:r>
+        <w:rPr>
+          <w:sz w:val="32"/>
+          <w:szCs w:val="32"/>
+        </w:rPr>
+        <w:t>po</w:t>
+      </w:r>
+      <w:r>
+        <w:rPr>
+          <w:sz w:val="32"/>
+          <w:szCs w:val="32"/>
+        </w:rPr>
+        <w:t>nent</w:t>
+      </w:r>
+      <w:r>
+        <w:rPr>
+          <w:sz w:val="32"/>
+          <w:szCs w:val="32"/>
+        </w:rPr>
+        <w:t>. Lowest difficulty is 1, and highest is 10.</w:t>
+      </w:r>
+      <w:r>
+        <w:rPr>
+          <w:sz w:val="32"/>
+          <w:szCs w:val="32"/>
+        </w:rPr>
+        <w:t xml:space="preserve"> For each higher point in difficulty</w:t>
+      </w:r>
+      <w:r>
+        <w:rPr>
+          <w:sz w:val="32"/>
+          <w:szCs w:val="32"/>
+        </w:rPr>
+        <w:t xml:space="preserve"> the </w:t>
+      </w:r>
+      <w:proofErr w:type="spellStart"/>
+      <w:r>
+        <w:rPr>
+          <w:sz w:val="32"/>
+          <w:szCs w:val="32"/>
+        </w:rPr>
+        <w:t>ai</w:t>
+      </w:r>
+      <w:proofErr w:type="spellEnd"/>
+      <w:r>
+        <w:rPr>
+          <w:sz w:val="32"/>
+          <w:szCs w:val="32"/>
+        </w:rPr>
+        <w:t xml:space="preserve"> analyses the game one turn further</w:t>
+      </w:r>
+      <w:r>
+        <w:rPr>
+          <w:sz w:val="32"/>
+          <w:szCs w:val="32"/>
+        </w:rPr>
+        <w:t>.</w:t>
+      </w:r>
+      <w:r>
+        <w:rPr>
+          <w:sz w:val="32"/>
+          <w:szCs w:val="32"/>
+        </w:rPr>
+        <w:t xml:space="preserve">  </w:t>
+      </w:r>
+      <w:r>
+        <w:rPr>
+          <w:sz w:val="32"/>
+          <w:szCs w:val="32"/>
+        </w:rPr>
+        <w:t xml:space="preserve"> Not shown if the selected opponent is a player.</w:t>
       </w:r>
     </w:p>
     <w:p>
@@ -813,7 +929,7 @@
           <w:sz w:val="32"/>
           <w:szCs w:val="32"/>
         </w:rPr>
-        <w:t>Standard, Chess960 (randomized), ...</w:t>
+        <w:t>1, 2, 3, ..., 10</w:t>
       </w:r>
     </w:p>
     <w:p>
@@ -832,6 +948,132 @@
           <w:sz w:val="32"/>
           <w:szCs w:val="32"/>
         </w:rPr>
+        <w:t xml:space="preserve">Default selection is </w:t>
+      </w:r>
+      <w:r>
+        <w:rPr>
+          <w:sz w:val="32"/>
+          <w:szCs w:val="32"/>
+        </w:rPr>
+        <w:t>5</w:t>
+      </w:r>
+      <w:r>
+        <w:rPr>
+          <w:sz w:val="32"/>
+          <w:szCs w:val="32"/>
+        </w:rPr>
+        <w:t>.</w:t>
+      </w:r>
+    </w:p>
+    <w:p>
+      <w:pPr>
+        <w:pStyle w:val="normal"/>
+        <w:rPr>
+          <w:sz w:val="32"/>
+          <w:szCs w:val="32"/>
+        </w:rPr>
+      </w:pPr>
+    </w:p>
+    <w:p>
+      <w:pPr>
+        <w:pStyle w:val="normal"/>
+        <w:rPr>
+          <w:sz w:val="32"/>
+          <w:szCs w:val="32"/>
+        </w:rPr>
+      </w:pPr>
+    </w:p>
+    <w:p>
+      <w:pPr>
+        <w:pStyle w:val="normal"/>
+        <w:rPr>
+          <w:sz w:val="32"/>
+          <w:szCs w:val="32"/>
+        </w:rPr>
+      </w:pPr>
+    </w:p>
+    <w:p>
+      <w:pPr>
+        <w:pStyle w:val="normal"/>
+        <w:rPr>
+          <w:sz w:val="32"/>
+          <w:szCs w:val="32"/>
+        </w:rPr>
+      </w:pPr>
+    </w:p>
+    <w:p>
+      <w:pPr>
+        <w:pStyle w:val="normal"/>
+        <w:rPr>
+          <w:sz w:val="32"/>
+          <w:szCs w:val="32"/>
+        </w:rPr>
+      </w:pPr>
+      <w:r>
+        <w:rPr>
+          <w:b/>
+          <w:sz w:val="32"/>
+          <w:szCs w:val="32"/>
+        </w:rPr>
+        <w:lastRenderedPageBreak/>
+        <w:t>Variant</w:t>
+      </w:r>
+      <w:r>
+        <w:rPr>
+          <w:sz w:val="32"/>
+          <w:szCs w:val="32"/>
+        </w:rPr>
+        <w:t xml:space="preserve"> - Dropdown selection for chess variants. All of the available chess variants follow the standard chess rules, except the starting position in the game.</w:t>
+      </w:r>
+    </w:p>
+    <w:p>
+      <w:pPr>
+        <w:pStyle w:val="normal"/>
+        <w:rPr>
+          <w:sz w:val="32"/>
+          <w:szCs w:val="32"/>
+        </w:rPr>
+      </w:pPr>
+      <w:r>
+        <w:rPr>
+          <w:sz w:val="32"/>
+          <w:szCs w:val="32"/>
+        </w:rPr>
+        <w:t>Dropdown options:</w:t>
+      </w:r>
+    </w:p>
+    <w:p>
+      <w:pPr>
+        <w:pStyle w:val="normal"/>
+        <w:rPr>
+          <w:sz w:val="32"/>
+          <w:szCs w:val="32"/>
+        </w:rPr>
+      </w:pPr>
+      <w:r>
+        <w:rPr>
+          <w:sz w:val="32"/>
+          <w:szCs w:val="32"/>
+        </w:rPr>
+        <w:t>Standard, Chess960 (randomized), ...</w:t>
+      </w:r>
+    </w:p>
+    <w:p>
+      <w:pPr>
+        <w:pStyle w:val="normal"/>
+        <w:tabs>
+          <w:tab w:val="center" w:pos="4677"/>
+        </w:tabs>
+        <w:rPr>
+          <w:sz w:val="32"/>
+          <w:szCs w:val="32"/>
+        </w:rPr>
+      </w:pPr>
+      <w:r>
+        <w:rPr>
+          <w:sz w:val="32"/>
+          <w:szCs w:val="32"/>
+        </w:rPr>
         <w:t>Default selection is Standard.</w:t>
       </w:r>
     </w:p>
@@ -851,37 +1093,159 @@
         <w:rPr>
           <w:sz w:val="32"/>
           <w:szCs w:val="32"/>
-          <w:u w:val="single"/>
-        </w:rPr>
-      </w:pPr>
-    </w:p>
-    <w:p>
-      <w:pPr>
-        <w:pStyle w:val="normal"/>
-        <w:rPr>
-          <w:sz w:val="32"/>
-          <w:szCs w:val="32"/>
-          <w:u w:val="single"/>
-        </w:rPr>
-      </w:pPr>
-    </w:p>
-    <w:p>
-      <w:pPr>
-        <w:pStyle w:val="normal"/>
-        <w:rPr>
-          <w:sz w:val="32"/>
-          <w:szCs w:val="32"/>
-          <w:u w:val="single"/>
-        </w:rPr>
-      </w:pPr>
-    </w:p>
-    <w:p>
-      <w:pPr>
-        <w:pStyle w:val="normal"/>
-        <w:rPr>
-          <w:sz w:val="32"/>
-          <w:szCs w:val="32"/>
-          <w:u w:val="single"/>
+        </w:rPr>
+      </w:pPr>
+      <w:r>
+        <w:rPr>
+          <w:b/>
+          <w:sz w:val="32"/>
+          <w:szCs w:val="32"/>
+        </w:rPr>
+        <w:t xml:space="preserve">Clock time - </w:t>
+      </w:r>
+      <w:r>
+        <w:rPr>
+          <w:sz w:val="32"/>
+          <w:szCs w:val="32"/>
+        </w:rPr>
+        <w:t>Dropdown selection for clock time options. The time selected will be given to each player, if the player's time runs out - he loses.</w:t>
+      </w:r>
+    </w:p>
+    <w:p>
+      <w:pPr>
+        <w:pStyle w:val="normal"/>
+        <w:rPr>
+          <w:sz w:val="32"/>
+          <w:szCs w:val="32"/>
+        </w:rPr>
+      </w:pPr>
+      <w:r>
+        <w:rPr>
+          <w:sz w:val="32"/>
+          <w:szCs w:val="32"/>
+        </w:rPr>
+        <w:t>There is an option to select no time limit, or a custom time (that will be inputted by the user into the field).</w:t>
+      </w:r>
+    </w:p>
+    <w:p>
+      <w:pPr>
+        <w:pStyle w:val="normal"/>
+        <w:rPr>
+          <w:sz w:val="32"/>
+          <w:szCs w:val="32"/>
+        </w:rPr>
+      </w:pPr>
+      <w:r>
+        <w:rPr>
+          <w:sz w:val="32"/>
+          <w:szCs w:val="32"/>
+        </w:rPr>
+        <w:t>Dropdown options:</w:t>
+      </w:r>
+    </w:p>
+    <w:p>
+      <w:pPr>
+        <w:pStyle w:val="normal"/>
+        <w:rPr>
+          <w:sz w:val="32"/>
+          <w:szCs w:val="32"/>
+        </w:rPr>
+      </w:pPr>
+      <w:r>
+        <w:rPr>
+          <w:sz w:val="32"/>
+          <w:szCs w:val="32"/>
+        </w:rPr>
+        <w:t>No limit, 1/2, 1, 3, 5, 10, 30, 60, Custom</w:t>
+      </w:r>
+    </w:p>
+    <w:p>
+      <w:pPr>
+        <w:pStyle w:val="normal"/>
+        <w:rPr>
+          <w:sz w:val="32"/>
+          <w:szCs w:val="32"/>
+        </w:rPr>
+      </w:pPr>
+      <w:r>
+        <w:rPr>
+          <w:sz w:val="32"/>
+          <w:szCs w:val="32"/>
+        </w:rPr>
+        <w:t xml:space="preserve">Default selection is No limit. </w:t>
+      </w:r>
+    </w:p>
+    <w:p>
+      <w:pPr>
+        <w:pStyle w:val="normal"/>
+        <w:rPr>
+          <w:sz w:val="32"/>
+          <w:szCs w:val="32"/>
+        </w:rPr>
+      </w:pPr>
+    </w:p>
+    <w:p>
+      <w:pPr>
+        <w:pStyle w:val="normal"/>
+        <w:rPr>
+          <w:sz w:val="32"/>
+          <w:szCs w:val="32"/>
+        </w:rPr>
+      </w:pPr>
+      <w:r>
+        <w:rPr>
+          <w:b/>
+          <w:sz w:val="32"/>
+          <w:szCs w:val="32"/>
+        </w:rPr>
+        <w:t>Time increment</w:t>
+      </w:r>
+      <w:r>
+        <w:rPr>
+          <w:sz w:val="32"/>
+          <w:szCs w:val="32"/>
+        </w:rPr>
+        <w:t xml:space="preserve"> - Dropdown Selection for time increment after each move by the player. After making a move, player’s time clock is increased by this value. Not shown if Clock time setting is set to 'No limit'.</w:t>
+      </w:r>
+    </w:p>
+    <w:p>
+      <w:pPr>
+        <w:pStyle w:val="normal"/>
+        <w:rPr>
+          <w:sz w:val="32"/>
+          <w:szCs w:val="32"/>
+        </w:rPr>
+      </w:pPr>
+      <w:r>
+        <w:rPr>
+          <w:sz w:val="32"/>
+          <w:szCs w:val="32"/>
+        </w:rPr>
+        <w:t>Dropdown options are from 0 to 10 (seconds), and an option to set a custom time increment, just as with the clock time.</w:t>
+      </w:r>
+    </w:p>
+    <w:p>
+      <w:pPr>
+        <w:pStyle w:val="normal"/>
+        <w:rPr>
+          <w:sz w:val="32"/>
+          <w:szCs w:val="32"/>
+        </w:rPr>
+      </w:pPr>
+      <w:r>
+        <w:rPr>
+          <w:sz w:val="32"/>
+          <w:szCs w:val="32"/>
+        </w:rPr>
+        <w:t>Default selection is 0.</w:t>
+      </w:r>
+    </w:p>
+    <w:p>
+      <w:pPr>
+        <w:pStyle w:val="normal"/>
+        <w:rPr>
+          <w:sz w:val="32"/>
+          <w:szCs w:val="32"/>
         </w:rPr>
       </w:pPr>
     </w:p>
@@ -900,30 +1264,14 @@
           <w:szCs w:val="32"/>
         </w:rPr>
         <w:lastRenderedPageBreak/>
-        <w:t xml:space="preserve">Clock time - </w:t>
-      </w:r>
-      <w:r>
-        <w:rPr>
-          <w:sz w:val="32"/>
-          <w:szCs w:val="32"/>
-        </w:rPr>
-        <w:t>Dropdown selection for clock time options. The time selected will be given to each player, if the player's time runs out - he loses.</w:t>
-      </w:r>
-    </w:p>
-    <w:p>
-      <w:pPr>
-        <w:pStyle w:val="normal"/>
-        <w:rPr>
-          <w:sz w:val="32"/>
-          <w:szCs w:val="32"/>
-        </w:rPr>
-      </w:pPr>
-      <w:r>
-        <w:rPr>
-          <w:sz w:val="32"/>
-          <w:szCs w:val="32"/>
-        </w:rPr>
-        <w:t>There is an option to select no time limit, or a custom time (that will be inputted by the user into the field).</w:t>
+        <w:t xml:space="preserve">Color </w:t>
+      </w:r>
+      <w:r>
+        <w:rPr>
+          <w:sz w:val="32"/>
+          <w:szCs w:val="32"/>
+        </w:rPr>
+        <w:t>- Dropdown selection of the player's color in the game. Only available and shown when opponent selected is a bot.</w:t>
       </w:r>
     </w:p>
     <w:p>
@@ -955,152 +1303,6 @@
           <w:sz w:val="32"/>
           <w:szCs w:val="32"/>
         </w:rPr>
-        <w:t>No limit, 1/2, 1, 3, 5, 10, 30, 60, Custom</w:t>
-      </w:r>
-    </w:p>
-    <w:p>
-      <w:pPr>
-        <w:pStyle w:val="normal"/>
-        <w:rPr>
-          <w:sz w:val="32"/>
-          <w:szCs w:val="32"/>
-        </w:rPr>
-      </w:pPr>
-      <w:r>
-        <w:rPr>
-          <w:sz w:val="32"/>
-          <w:szCs w:val="32"/>
-        </w:rPr>
-        <w:t xml:space="preserve">Default selection is No limit. </w:t>
-      </w:r>
-    </w:p>
-    <w:p>
-      <w:pPr>
-        <w:pStyle w:val="normal"/>
-        <w:rPr>
-          <w:sz w:val="32"/>
-          <w:szCs w:val="32"/>
-        </w:rPr>
-      </w:pPr>
-    </w:p>
-    <w:p>
-      <w:pPr>
-        <w:pStyle w:val="normal"/>
-        <w:rPr>
-          <w:sz w:val="32"/>
-          <w:szCs w:val="32"/>
-        </w:rPr>
-      </w:pPr>
-      <w:r>
-        <w:rPr>
-          <w:b/>
-          <w:sz w:val="32"/>
-          <w:szCs w:val="32"/>
-        </w:rPr>
-        <w:t>Time increment</w:t>
-      </w:r>
-      <w:r>
-        <w:rPr>
-          <w:sz w:val="32"/>
-          <w:szCs w:val="32"/>
-        </w:rPr>
-        <w:t xml:space="preserve"> - Dropdown Selection for time increment after each move by the player. After making a move, player’s time clock is increased by this value. Not shown if Clock time setting is set to 'No limit'.</w:t>
-      </w:r>
-    </w:p>
-    <w:p>
-      <w:pPr>
-        <w:pStyle w:val="normal"/>
-        <w:rPr>
-          <w:sz w:val="32"/>
-          <w:szCs w:val="32"/>
-        </w:rPr>
-      </w:pPr>
-      <w:r>
-        <w:rPr>
-          <w:sz w:val="32"/>
-          <w:szCs w:val="32"/>
-        </w:rPr>
-        <w:t>Dropdown options are from 0 to 10 (seconds), and an option to set a custom time increment, just as with the clock time.</w:t>
-      </w:r>
-    </w:p>
-    <w:p>
-      <w:pPr>
-        <w:pStyle w:val="normal"/>
-        <w:rPr>
-          <w:sz w:val="32"/>
-          <w:szCs w:val="32"/>
-        </w:rPr>
-      </w:pPr>
-      <w:r>
-        <w:rPr>
-          <w:sz w:val="32"/>
-          <w:szCs w:val="32"/>
-        </w:rPr>
-        <w:t>Default selection is 0.</w:t>
-      </w:r>
-    </w:p>
-    <w:p>
-      <w:pPr>
-        <w:pStyle w:val="normal"/>
-        <w:rPr>
-          <w:sz w:val="32"/>
-          <w:szCs w:val="32"/>
-        </w:rPr>
-      </w:pPr>
-    </w:p>
-    <w:p>
-      <w:pPr>
-        <w:pStyle w:val="normal"/>
-        <w:rPr>
-          <w:sz w:val="32"/>
-          <w:szCs w:val="32"/>
-        </w:rPr>
-      </w:pPr>
-      <w:r>
-        <w:rPr>
-          <w:b/>
-          <w:sz w:val="32"/>
-          <w:szCs w:val="32"/>
-        </w:rPr>
-        <w:t xml:space="preserve">Color </w:t>
-      </w:r>
-      <w:r>
-        <w:rPr>
-          <w:sz w:val="32"/>
-          <w:szCs w:val="32"/>
-        </w:rPr>
-        <w:t>- Dropdown selection of the player's color in the game. Only available and shown when opponent selected is a bot.</w:t>
-      </w:r>
-    </w:p>
-    <w:p>
-      <w:pPr>
-        <w:pStyle w:val="normal"/>
-        <w:rPr>
-          <w:sz w:val="32"/>
-          <w:szCs w:val="32"/>
-        </w:rPr>
-      </w:pPr>
-      <w:r>
-        <w:rPr>
-          <w:sz w:val="32"/>
-          <w:szCs w:val="32"/>
-        </w:rPr>
-        <w:t>Dropdown options:</w:t>
-      </w:r>
-    </w:p>
-    <w:p>
-      <w:pPr>
-        <w:pStyle w:val="normal"/>
-        <w:rPr>
-          <w:sz w:val="32"/>
-          <w:szCs w:val="32"/>
-        </w:rPr>
-      </w:pPr>
-      <w:r>
-        <w:rPr>
-          <w:sz w:val="32"/>
-          <w:szCs w:val="32"/>
-        </w:rPr>
         <w:t>Random, White, Black</w:t>
       </w:r>
     </w:p>
@@ -1144,31 +1346,12 @@
           <w:szCs w:val="32"/>
         </w:rPr>
       </w:pPr>
-    </w:p>
-    <w:p>
-      <w:pPr>
-        <w:pStyle w:val="normal"/>
-        <w:rPr>
-          <w:sz w:val="32"/>
-          <w:szCs w:val="32"/>
-        </w:rPr>
-      </w:pPr>
-    </w:p>
-    <w:p>
-      <w:pPr>
-        <w:pStyle w:val="normal"/>
-        <w:rPr>
-          <w:sz w:val="32"/>
-          <w:szCs w:val="32"/>
-        </w:rPr>
-      </w:pPr>
-      <w:r>
-        <w:rPr>
-          <w:b/>
-          <w:sz w:val="32"/>
-          <w:szCs w:val="32"/>
-        </w:rPr>
-        <w:lastRenderedPageBreak/>
+      <w:r>
+        <w:rPr>
+          <w:b/>
+          <w:sz w:val="32"/>
+          <w:szCs w:val="32"/>
+        </w:rPr>
         <w:t xml:space="preserve">Back </w:t>
       </w:r>
       <w:r>
@@ -1222,9 +1405,9 @@
         </w:rPr>
         <w:drawing>
           <wp:inline distT="0" distB="0" distL="0" distR="0">
-            <wp:extent cx="3769250" cy="2120701"/>
-            <wp:effectExtent l="190500" t="152400" r="174100" b="127199"/>
-            <wp:docPr id="6" name="תמונה 4" descr="D:\projects\chess\design\game_options.png"/>
+            <wp:extent cx="3968032" cy="2232540"/>
+            <wp:effectExtent l="190500" t="152400" r="165818" b="129660"/>
+            <wp:docPr id="2" name="תמונה 1" descr="D:\projects\chess\design\game_options.png"/>
             <wp:cNvGraphicFramePr>
               <a:graphicFrameLocks xmlns:a="http://schemas.openxmlformats.org/drawingml/2006/main" noChangeAspect="1"/>
             </wp:cNvGraphicFramePr>
@@ -1232,7 +1415,7 @@
               <a:graphicData uri="http://schemas.openxmlformats.org/drawingml/2006/picture">
                 <pic:pic xmlns:pic="http://schemas.openxmlformats.org/drawingml/2006/picture">
                   <pic:nvPicPr>
-                    <pic:cNvPr id="0" name="Picture 4" descr="D:\projects\chess\design\game_options.png"/>
+                    <pic:cNvPr id="0" name="Picture 1" descr="D:\projects\chess\design\game_options.png"/>
                     <pic:cNvPicPr>
                       <a:picLocks noChangeAspect="1" noChangeArrowheads="1"/>
                     </pic:cNvPicPr>
@@ -1247,7 +1430,7 @@
                   <pic:spPr bwMode="auto">
                     <a:xfrm>
                       <a:off x="0" y="0"/>
-                      <a:ext cx="3774968" cy="2123918"/>
+                      <a:ext cx="3973816" cy="2235794"/>
                     </a:xfrm>
                     <a:prstGeom prst="rect">
                       <a:avLst/>
@@ -1314,66 +1497,6 @@
       <w:pPr>
         <w:pStyle w:val="normal"/>
         <w:jc w:val="center"/>
-        <w:rPr>
-          <w:sz w:val="32"/>
-          <w:szCs w:val="32"/>
-        </w:rPr>
-      </w:pPr>
-    </w:p>
-    <w:p>
-      <w:pPr>
-        <w:pStyle w:val="normal"/>
-        <w:jc w:val="center"/>
-        <w:rPr>
-          <w:sz w:val="32"/>
-          <w:szCs w:val="32"/>
-        </w:rPr>
-      </w:pPr>
-    </w:p>
-    <w:p>
-      <w:pPr>
-        <w:pStyle w:val="normal"/>
-        <w:jc w:val="center"/>
-        <w:rPr>
-          <w:sz w:val="32"/>
-          <w:szCs w:val="32"/>
-        </w:rPr>
-      </w:pPr>
-    </w:p>
-    <w:p>
-      <w:pPr>
-        <w:pStyle w:val="normal"/>
-        <w:jc w:val="center"/>
-        <w:rPr>
-          <w:sz w:val="32"/>
-          <w:szCs w:val="32"/>
-        </w:rPr>
-      </w:pPr>
-    </w:p>
-    <w:p>
-      <w:pPr>
-        <w:pStyle w:val="normal"/>
-        <w:jc w:val="center"/>
-        <w:rPr>
-          <w:sz w:val="32"/>
-          <w:szCs w:val="32"/>
-        </w:rPr>
-      </w:pPr>
-    </w:p>
-    <w:p>
-      <w:pPr>
-        <w:pStyle w:val="normal"/>
-        <w:rPr>
-          <w:sz w:val="32"/>
-          <w:szCs w:val="32"/>
-        </w:rPr>
-      </w:pPr>
-      <w:bookmarkStart w:id="0" w:name="_gjdgxs" w:colFirst="0" w:colLast="0"/>
-      <w:bookmarkEnd w:id="0"/>
-    </w:p>
-    <w:p>
-      <w:pPr>
-        <w:pStyle w:val="normal"/>
         <w:rPr>
           <w:sz w:val="32"/>
           <w:szCs w:val="32"/>

</xml_diff>